<commit_message>
20190627 1307 figure correction
</commit_message>
<xml_diff>
--- a/docs/MigrainePrevention.docx
+++ b/docs/MigrainePrevention.docx
@@ -7594,6 +7594,48 @@
       <w:pPr>
         <w:pStyle w:val="FirstParagraph"/>
       </w:pPr>
+      <w:r>
+        <w:drawing>
+          <wp:inline>
+            <wp:extent cx="5334000" cy="4178133"/>
+            <wp:effectExtent b="0" l="0" r="0" t="0"/>
+            <wp:docPr descr="" title="" id="1" name="Picture"/>
+            <a:graphic>
+              <a:graphicData uri="http://schemas.openxmlformats.org/drawingml/2006/picture">
+                <pic:pic>
+                  <pic:nvPicPr>
+                    <pic:cNvPr descr="static/SearchProcess.png" id="0" name="Picture"/>
+                    <pic:cNvPicPr>
+                      <a:picLocks noChangeArrowheads="1" noChangeAspect="1"/>
+                    </pic:cNvPicPr>
+                  </pic:nvPicPr>
+                  <pic:blipFill>
+                    <a:blip r:embed="rId85"/>
+                    <a:stretch>
+                      <a:fillRect/>
+                    </a:stretch>
+                  </pic:blipFill>
+                  <pic:spPr bwMode="auto">
+                    <a:xfrm>
+                      <a:off x="0" y="0"/>
+                      <a:ext cx="5334000" cy="4178133"/>
+                    </a:xfrm>
+                    <a:prstGeom prst="rect">
+                      <a:avLst/>
+                    </a:prstGeom>
+                    <a:noFill/>
+                    <a:ln w="9525">
+                      <a:noFill/>
+                      <a:headEnd/>
+                      <a:tailEnd/>
+                    </a:ln>
+                  </pic:spPr>
+                </pic:pic>
+              </a:graphicData>
+            </a:graphic>
+          </wp:inline>
+        </w:drawing>
+      </w:r>
     </w:p>
     <w:p>
       <w:pPr>
@@ -7759,7 +7801,7 @@
           <w:ilvl w:val="1"/>
         </w:numPr>
       </w:pPr>
-      <w:hyperlink r:id="rId85">
+      <w:hyperlink r:id="rId86">
         <w:r>
           <w:rPr>
             <w:rStyle w:val="Hyperlink"/>
@@ -7787,11 +7829,11 @@
       <w:pPr>
         <w:pStyle w:val="Heading2"/>
       </w:pPr>
-      <w:bookmarkStart w:id="86" w:name="section-56"/>
+      <w:bookmarkStart w:id="87" w:name="section-56"/>
       <w:r>
         <w:t xml:space="preserve">검색된 진료지침및 연구결과 선별</w:t>
       </w:r>
-      <w:bookmarkEnd w:id="86"/>
+      <w:bookmarkEnd w:id="87"/>
     </w:p>
     <w:p>
       <w:pPr>
@@ -7869,11 +7911,11 @@
       <w:pPr>
         <w:pStyle w:val="Heading2"/>
       </w:pPr>
-      <w:bookmarkStart w:id="87" w:name="section-57"/>
+      <w:bookmarkStart w:id="88" w:name="section-57"/>
       <w:r>
         <w:t xml:space="preserve">검색된 진료지침및 연구결과 평가</w:t>
       </w:r>
-      <w:bookmarkEnd w:id="87"/>
+      <w:bookmarkEnd w:id="88"/>
     </w:p>
     <w:p>
       <w:pPr>
@@ -7903,31 +7945,31 @@
       <w:pPr>
         <w:pStyle w:val="Heading2"/>
       </w:pPr>
-      <w:bookmarkStart w:id="88" w:name="section-58"/>
+      <w:bookmarkStart w:id="89" w:name="section-58"/>
       <w:r>
         <w:t xml:space="preserve">권고문 합의및 권고등급 결정</w:t>
       </w:r>
-      <w:bookmarkEnd w:id="88"/>
+      <w:bookmarkEnd w:id="89"/>
     </w:p>
     <w:p>
       <w:pPr>
         <w:pStyle w:val="Heading3"/>
       </w:pPr>
-      <w:bookmarkStart w:id="89" w:name="grade--"/>
+      <w:bookmarkStart w:id="90" w:name="grade--"/>
       <w:r>
         <w:t xml:space="preserve">근거수준과 권고등급의 평가: GRADE 방식 사용</w:t>
       </w:r>
-      <w:bookmarkEnd w:id="89"/>
+      <w:bookmarkEnd w:id="90"/>
     </w:p>
     <w:p>
       <w:pPr>
         <w:pStyle w:val="Heading4"/>
       </w:pPr>
-      <w:bookmarkStart w:id="90" w:name="section-59"/>
+      <w:bookmarkStart w:id="91" w:name="section-59"/>
       <w:r>
         <w:t xml:space="preserve">근거수준</w:t>
       </w:r>
-      <w:bookmarkEnd w:id="90"/>
+      <w:bookmarkEnd w:id="91"/>
     </w:p>
     <w:p>
       <w:pPr>
@@ -8039,11 +8081,11 @@
       <w:pPr>
         <w:pStyle w:val="Heading4"/>
       </w:pPr>
-      <w:bookmarkStart w:id="91" w:name="section-60"/>
+      <w:bookmarkStart w:id="92" w:name="section-60"/>
       <w:r>
         <w:t xml:space="preserve">권고등급</w:t>
       </w:r>
-      <w:bookmarkEnd w:id="91"/>
+      <w:bookmarkEnd w:id="92"/>
     </w:p>
     <w:p>
       <w:pPr>

</xml_diff>